<commit_message>
Tutorial module almost complete, then application is done!
</commit_message>
<xml_diff>
--- a/Misc/Welcome To ModernFunding.docx
+++ b/Misc/Welcome To ModernFunding.docx
@@ -17,15 +17,13 @@
     </w:p>
     <w:p>
       <w:r>
-        <w:t xml:space="preserve">Here at </w:t>
-      </w:r>
-      <w:proofErr w:type="spellStart"/>
-      <w:r>
-        <w:t>ModernFunding</w:t>
-      </w:r>
-      <w:proofErr w:type="spellEnd"/>
-      <w:r>
-        <w:t xml:space="preserve"> we envision a world where small businesses don’t need to go to a bank to get funding for projects and startups, and individual investors easy access to diversifying their portfolios as venture capitalists.</w:t>
+        <w:t xml:space="preserve">Here at ModernFunding we envision a world where small businesses don’t need to go to a bank to get funding for projects and startups, and individual </w:t>
+      </w:r>
+      <w:r>
+        <w:t>investors have</w:t>
+      </w:r>
+      <w:r>
+        <w:t xml:space="preserve"> easy access to diversifying their portfolios as venture capitalists.</w:t>
       </w:r>
     </w:p>
     <w:p>
@@ -43,9 +41,54 @@
     </w:p>
     <w:p/>
     <w:p/>
+    <w:p/>
+    <w:p/>
+    <w:p>
+      <w:r>
+        <w:t>//////////////////////////////////////////////////////////////////////////////////////////</w:t>
+      </w:r>
+    </w:p>
+    <w:p>
+      <w:r>
+        <w:t>Colin</w:t>
+      </w:r>
+    </w:p>
+    <w:p>
+      <w:r>
+        <w:t>////</w:t>
+      </w:r>
+    </w:p>
+    <w:p/>
+    <w:p>
+      <w:r>
+        <w:t>CS-498</w:t>
+      </w:r>
+    </w:p>
+    <w:p>
+      <w:r>
+        <w:t>This web application and all of its functionality including its back-end was built and designed for the CS 498 class project at the University of Kentucky.</w:t>
+      </w:r>
+    </w:p>
+    <w:p>
+      <w:r>
+        <w:t xml:space="preserve">This application was build using the ReactJS and NextJS frameworks </w:t>
+      </w:r>
+      <w:r>
+        <w:t>for JavaScript on top of NodeJS. It uses Supabase, a Firebase alternative, as its back-end to store user data and inter-user data.</w:t>
+      </w:r>
+    </w:p>
+    <w:p/>
+    <w:p/>
+    <w:p/>
     <w:p>
       <w:r>
         <w:t>End text for homepage</w:t>
+      </w:r>
+      <w:r>
+        <w:softHyphen/>
+      </w:r>
+      <w:r>
+        <w:softHyphen/>
       </w:r>
     </w:p>
     <w:p/>

</xml_diff>